<commit_message>
Ajout du rapport 2
</commit_message>
<xml_diff>
--- a/Etude/Rapports/Réunion 1.docx
+++ b/Etude/Rapports/Réunion 1.docx
@@ -7,28 +7,21 @@
         <w:pStyle w:val="Title"/>
       </w:pPr>
       <w:r>
-        <w:t>Réunion - 16/10/14</w:t>
+        <w:t xml:space="preserve">Réunion </w:t>
       </w:r>
-    </w:p>
-    <w:p>
-      <w:proofErr w:type="spellStart"/>
       <w:r>
-        <w:t>Durée</w:t>
-      </w:r>
-      <w:proofErr w:type="spellEnd"/>
-      <w:r>
-        <w:t>: 3</w:t>
+        <w:t xml:space="preserve">1 </w:t>
       </w:r>
       <w:bookmarkStart w:id="0" w:name="_GoBack"/>
       <w:bookmarkEnd w:id="0"/>
       <w:r>
-        <w:t xml:space="preserve"> </w:t>
+        <w:t>- 16/10/14</w:t>
       </w:r>
-      <w:proofErr w:type="spellStart"/>
+    </w:p>
+    <w:p>
       <w:r>
-        <w:t>heures</w:t>
+        <w:t>Durée: 3 heures</w:t>
       </w:r>
-      <w:proofErr w:type="spellEnd"/>
     </w:p>
     <w:tbl>
       <w:tblPr>
@@ -47,11 +40,9 @@
             <w:tcW w:w="3260" w:type="dxa"/>
           </w:tcPr>
           <w:p>
-            <w:proofErr w:type="spellStart"/>
             <w:r>
               <w:t>Tâche</w:t>
             </w:r>
-            <w:proofErr w:type="spellEnd"/>
           </w:p>
         </w:tc>
         <w:tc>
@@ -59,11 +50,9 @@
             <w:tcW w:w="1775" w:type="dxa"/>
           </w:tcPr>
           <w:p>
-            <w:proofErr w:type="spellStart"/>
             <w:r>
               <w:t>Personnes</w:t>
             </w:r>
-            <w:proofErr w:type="spellEnd"/>
           </w:p>
         </w:tc>
         <w:tc>
@@ -71,11 +60,9 @@
             <w:tcW w:w="4320" w:type="dxa"/>
           </w:tcPr>
           <w:p>
-            <w:proofErr w:type="spellStart"/>
             <w:r>
               <w:t>Remarques</w:t>
             </w:r>
-            <w:proofErr w:type="spellEnd"/>
           </w:p>
         </w:tc>
       </w:tr>
@@ -85,19 +72,9 @@
             <w:tcW w:w="3260" w:type="dxa"/>
           </w:tcPr>
           <w:p>
-            <w:proofErr w:type="spellStart"/>
-            <w:r>
-              <w:t>Analyse</w:t>
-            </w:r>
-            <w:proofErr w:type="spellEnd"/>
-            <w:r>
-              <w:t xml:space="preserve"> de </w:t>
-            </w:r>
-            <w:proofErr w:type="spellStart"/>
-            <w:r>
-              <w:t>l'application</w:t>
-            </w:r>
-            <w:proofErr w:type="spellEnd"/>
+            <w:r>
+              <w:t>Analyse de l'application</w:t>
+            </w:r>
           </w:p>
         </w:tc>
         <w:tc>
@@ -149,13 +126,8 @@
           </w:tcPr>
           <w:p>
             <w:r>
-              <w:t xml:space="preserve">Conception </w:t>
-            </w:r>
-            <w:proofErr w:type="spellStart"/>
-            <w:r>
-              <w:t>d'interface</w:t>
-            </w:r>
-            <w:proofErr w:type="spellEnd"/>
+              <w:t>Conception d'interface</w:t>
+            </w:r>
           </w:p>
         </w:tc>
         <w:tc>
@@ -182,21 +154,7 @@
               <w:rPr>
                 <w:lang w:val="fr-FR"/>
               </w:rPr>
-              <w:t xml:space="preserve">- Conception </w:t>
-            </w:r>
-            <w:proofErr w:type="spellStart"/>
-            <w:r>
-              <w:rPr>
-                <w:lang w:val="fr-FR"/>
-              </w:rPr>
-              <w:t>photoshop</w:t>
-            </w:r>
-            <w:proofErr w:type="spellEnd"/>
-            <w:r>
-              <w:rPr>
-                <w:lang w:val="fr-FR"/>
-              </w:rPr>
-              <w:t xml:space="preserve"> des interfaces</w:t>
+              <w:t>- Conception photoshop des interfaces</w:t>
             </w:r>
             <w:r>
               <w:rPr>
@@ -215,21 +173,7 @@
               <w:rPr>
                 <w:lang w:val="fr-FR"/>
               </w:rPr>
-              <w:t xml:space="preserve">- Idée de s'inspirer du jeu </w:t>
-            </w:r>
-            <w:proofErr w:type="spellStart"/>
-            <w:r>
-              <w:rPr>
-                <w:lang w:val="fr-FR"/>
-              </w:rPr>
-              <w:t>Assetto</w:t>
-            </w:r>
-            <w:proofErr w:type="spellEnd"/>
-            <w:r>
-              <w:rPr>
-                <w:lang w:val="fr-FR"/>
-              </w:rPr>
-              <w:t xml:space="preserve"> Corsa: </w:t>
+              <w:t xml:space="preserve">- Idée de s'inspirer du jeu Assetto Corsa: </w:t>
             </w:r>
             <w:r>
               <w:rPr>
@@ -297,16 +241,8 @@
               <w:rPr>
                 <w:lang w:val="fr-FR"/>
               </w:rPr>
-              <w:t xml:space="preserve">Utilisation </w:t>
-            </w:r>
-            <w:proofErr w:type="gramStart"/>
-            <w:r>
-              <w:rPr>
-                <w:lang w:val="fr-FR"/>
-              </w:rPr>
-              <w:t>de AnalyseSI-0.76</w:t>
-            </w:r>
-            <w:proofErr w:type="gramEnd"/>
+              <w:t>Utilisation de AnalyseSI-0.76</w:t>
+            </w:r>
           </w:p>
           <w:p>
             <w:pPr>
@@ -331,35 +267,7 @@
               <w:rPr>
                 <w:lang w:val="fr-FR"/>
               </w:rPr>
-              <w:t>- /</w:t>
-            </w:r>
-            <w:proofErr w:type="spellStart"/>
-            <w:r>
-              <w:rPr>
-                <w:lang w:val="fr-FR"/>
-              </w:rPr>
-              <w:t>chess</w:t>
-            </w:r>
-            <w:proofErr w:type="spellEnd"/>
-            <w:r>
-              <w:rPr>
-                <w:lang w:val="fr-FR"/>
-              </w:rPr>
-              <w:t>/Etude/</w:t>
-            </w:r>
-            <w:proofErr w:type="spellStart"/>
-            <w:r>
-              <w:rPr>
-                <w:lang w:val="fr-FR"/>
-              </w:rPr>
-              <w:t>Abderrahman</w:t>
-            </w:r>
-            <w:proofErr w:type="spellEnd"/>
-            <w:r>
-              <w:rPr>
-                <w:lang w:val="fr-FR"/>
-              </w:rPr>
-              <w:t>/MCD1.png</w:t>
+              <w:t>- /chess/Etude/Abderrahman/MCD1.png</w:t>
             </w:r>
           </w:p>
           <w:p>
@@ -372,21 +280,7 @@
               <w:rPr>
                 <w:lang w:val="fr-FR"/>
               </w:rPr>
-              <w:t xml:space="preserve">- Problème de liens en </w:t>
-            </w:r>
-            <w:proofErr w:type="spellStart"/>
-            <w:r>
-              <w:rPr>
-                <w:lang w:val="fr-FR"/>
-              </w:rPr>
-              <w:t>AnalyseSI</w:t>
-            </w:r>
-            <w:proofErr w:type="spellEnd"/>
-            <w:r>
-              <w:rPr>
-                <w:lang w:val="fr-FR"/>
-              </w:rPr>
-              <w:t xml:space="preserve"> (2-2, 2-N, …)</w:t>
+              <w:t>- Problème de liens en AnalyseSI (2-2, 2-N, …)</w:t>
             </w:r>
           </w:p>
           <w:p>
@@ -399,21 +293,7 @@
               <w:rPr>
                 <w:lang w:val="fr-FR"/>
               </w:rPr>
-              <w:t xml:space="preserve">- Essai avec </w:t>
-            </w:r>
-            <w:proofErr w:type="spellStart"/>
-            <w:r>
-              <w:rPr>
-                <w:lang w:val="fr-FR"/>
-              </w:rPr>
-              <w:t>PowerAMC</w:t>
-            </w:r>
-            <w:proofErr w:type="spellEnd"/>
-            <w:r>
-              <w:rPr>
-                <w:lang w:val="fr-FR"/>
-              </w:rPr>
-              <w:t xml:space="preserve"> 11.1.0.1547</w:t>
+              <w:t>- Essai avec PowerAMC 11.1.0.1547</w:t>
             </w:r>
           </w:p>
         </w:tc>
@@ -495,16 +375,8 @@
               <w:rPr>
                 <w:lang w:val="fr-FR"/>
               </w:rPr>
-              <w:t xml:space="preserve">Essai de création de l'interface </w:t>
-            </w:r>
-            <w:proofErr w:type="spellStart"/>
-            <w:r>
-              <w:rPr>
-                <w:lang w:val="fr-FR"/>
-              </w:rPr>
-              <w:t>Assetto</w:t>
-            </w:r>
-            <w:proofErr w:type="spellEnd"/>
+              <w:t>Essai de création de l'interface Assetto</w:t>
+            </w:r>
           </w:p>
         </w:tc>
         <w:tc>
@@ -541,21 +413,7 @@
               <w:rPr>
                 <w:lang w:val="fr-FR"/>
               </w:rPr>
-              <w:t xml:space="preserve">Remplacer </w:t>
-            </w:r>
-            <w:proofErr w:type="spellStart"/>
-            <w:r>
-              <w:rPr>
-                <w:lang w:val="fr-FR"/>
-              </w:rPr>
-              <w:t>AnalyseSI</w:t>
-            </w:r>
-            <w:proofErr w:type="spellEnd"/>
-            <w:r>
-              <w:rPr>
-                <w:lang w:val="fr-FR"/>
-              </w:rPr>
-              <w:t xml:space="preserve"> et </w:t>
+              <w:t xml:space="preserve">Remplacer AnalyseSI et </w:t>
             </w:r>
             <w:r>
               <w:rPr>

</xml_diff>